<commit_message>
configure css file and fix some small bugs
</commit_message>
<xml_diff>
--- a/seperate_components/saveInfoServer/REQUIRED.docx
+++ b/seperate_components/saveInfoServer/REQUIRED.docx
@@ -4,7 +4,66 @@
   <w:body>
     <w:p>
       <w:r>
-        <w:t>Delete a specific user of the database:</w:t>
+        <w:t>Install Flask:</w:t>
+      </w:r>
+    </w:p>
+    <w:p>
+      <w:r>
+        <w:t>Pip3 install flask</w:t>
+      </w:r>
+    </w:p>
+    <w:p>
+      <w:r>
+        <w:t>Install python-</w:t>
+      </w:r>
+      <w:proofErr w:type="spellStart"/>
+      <w:r>
+        <w:t>dotenv</w:t>
+      </w:r>
+      <w:proofErr w:type="spellEnd"/>
+      <w:r>
+        <w:t>:</w:t>
+      </w:r>
+    </w:p>
+    <w:p>
+      <w:r>
+        <w:t>Pip3 install python-</w:t>
+      </w:r>
+      <w:proofErr w:type="spellStart"/>
+      <w:r>
+        <w:t>dotenv</w:t>
+      </w:r>
+      <w:proofErr w:type="spellEnd"/>
+    </w:p>
+    <w:p>
+      <w:r>
+        <w:t>Install Flask-</w:t>
+      </w:r>
+      <w:proofErr w:type="spellStart"/>
+      <w:r>
+        <w:t>WTForm</w:t>
+      </w:r>
+      <w:proofErr w:type="spellEnd"/>
+      <w:r>
+        <w:t>:</w:t>
+      </w:r>
+    </w:p>
+    <w:p>
+      <w:r>
+        <w:t>Pip3 install flask-wtf</w:t>
+      </w:r>
+    </w:p>
+    <w:p>
+      <w:r>
+        <w:t>Install Flask-</w:t>
+      </w:r>
+      <w:proofErr w:type="spellStart"/>
+      <w:r>
+        <w:t>SQLAlchemy</w:t>
+      </w:r>
+      <w:proofErr w:type="spellEnd"/>
+      <w:r>
+        <w:t xml:space="preserve"> (using SQLite):</w:t>
       </w:r>
     </w:p>
     <w:p>
@@ -38,9 +97,9 @@
         <w:spacing w:after="240" w:line="240" w:lineRule="auto"/>
         <w:rPr>
           <w:rFonts w:ascii="Consolas" w:eastAsia="Times New Roman" w:hAnsi="Consolas" w:cs="Courier New"/>
-          <w:color w:val="4D4D4C"/>
-          <w:sz w:val="20"/>
-          <w:szCs w:val="20"/>
+          <w:color w:val="333333"/>
+          <w:sz w:val="18"/>
+          <w:szCs w:val="18"/>
         </w:rPr>
       </w:pPr>
       <w:r>
@@ -50,63 +109,50 @@
           <w:sz w:val="20"/>
           <w:szCs w:val="20"/>
         </w:rPr>
-        <w:t xml:space="preserve">users = </w:t>
+        <w:t>P</w:t>
+      </w:r>
+      <w:r>
+        <w:rPr>
+          <w:rFonts w:ascii="Consolas" w:eastAsia="Times New Roman" w:hAnsi="Consolas" w:cs="Courier New"/>
+          <w:color w:val="4D4D4C"/>
+          <w:sz w:val="20"/>
+          <w:szCs w:val="20"/>
+        </w:rPr>
+        <w:t>ip</w:t>
+      </w:r>
+      <w:r>
+        <w:rPr>
+          <w:rFonts w:ascii="Consolas" w:eastAsia="Times New Roman" w:hAnsi="Consolas" w:cs="Courier New"/>
+          <w:color w:val="4D4D4C"/>
+          <w:sz w:val="20"/>
+          <w:szCs w:val="20"/>
+        </w:rPr>
+        <w:t>3</w:t>
+      </w:r>
+      <w:r>
+        <w:rPr>
+          <w:rFonts w:ascii="Consolas" w:eastAsia="Times New Roman" w:hAnsi="Consolas" w:cs="Courier New"/>
+          <w:color w:val="4D4D4C"/>
+          <w:sz w:val="20"/>
+          <w:szCs w:val="20"/>
+        </w:rPr>
+        <w:t xml:space="preserve"> install flask-</w:t>
       </w:r>
       <w:proofErr w:type="spellStart"/>
       <w:r>
         <w:rPr>
           <w:rFonts w:ascii="Consolas" w:eastAsia="Times New Roman" w:hAnsi="Consolas" w:cs="Courier New"/>
-          <w:color w:val="4271AE"/>
-          <w:sz w:val="20"/>
-          <w:szCs w:val="20"/>
-        </w:rPr>
-        <w:t>User</w:t>
-      </w:r>
-      <w:r>
-        <w:rPr>
-          <w:rFonts w:ascii="Consolas" w:eastAsia="Times New Roman" w:hAnsi="Consolas" w:cs="Courier New"/>
-          <w:color w:val="4D4D4C"/>
-          <w:sz w:val="20"/>
-          <w:szCs w:val="20"/>
-        </w:rPr>
-        <w:t>.query.</w:t>
-      </w:r>
-      <w:r>
-        <w:rPr>
-          <w:rFonts w:ascii="Consolas" w:eastAsia="Times New Roman" w:hAnsi="Consolas" w:cs="Courier New"/>
-          <w:color w:val="4D4D4C"/>
-          <w:sz w:val="20"/>
-          <w:szCs w:val="20"/>
-        </w:rPr>
-        <w:t>get</w:t>
+          <w:color w:val="4D4D4C"/>
+          <w:sz w:val="20"/>
+          <w:szCs w:val="20"/>
+        </w:rPr>
+        <w:t>sqlalchemy</w:t>
       </w:r>
       <w:proofErr w:type="spellEnd"/>
-      <w:r>
-        <w:rPr>
-          <w:rFonts w:ascii="Consolas" w:eastAsia="Times New Roman" w:hAnsi="Consolas" w:cs="Courier New"/>
-          <w:color w:val="4D4D4C"/>
-          <w:sz w:val="20"/>
-          <w:szCs w:val="20"/>
-        </w:rPr>
-        <w:t>(</w:t>
-      </w:r>
-      <w:r>
-        <w:rPr>
-          <w:rFonts w:ascii="Consolas" w:eastAsia="Times New Roman" w:hAnsi="Consolas" w:cs="Courier New"/>
-          <w:color w:val="4D4D4C"/>
-          <w:sz w:val="20"/>
-          <w:szCs w:val="20"/>
-        </w:rPr>
-        <w:t>number</w:t>
-      </w:r>
-      <w:r>
-        <w:rPr>
-          <w:rFonts w:ascii="Consolas" w:eastAsia="Times New Roman" w:hAnsi="Consolas" w:cs="Courier New"/>
-          <w:color w:val="4D4D4C"/>
-          <w:sz w:val="20"/>
-          <w:szCs w:val="20"/>
-        </w:rPr>
-        <w:t>)</w:t>
+    </w:p>
+    <w:p>
+      <w:r>
+        <w:t>Install Flask-Migrate (Database Migrations):</w:t>
       </w:r>
     </w:p>
     <w:p>
@@ -145,6 +191,265 @@
           <w:szCs w:val="18"/>
         </w:rPr>
       </w:pPr>
+      <w:r>
+        <w:rPr>
+          <w:rFonts w:ascii="Consolas" w:eastAsia="Times New Roman" w:hAnsi="Consolas" w:cs="Courier New"/>
+          <w:color w:val="4D4D4C"/>
+          <w:sz w:val="20"/>
+          <w:szCs w:val="20"/>
+        </w:rPr>
+        <w:t>pip install flask-migrate</w:t>
+      </w:r>
+    </w:p>
+    <w:p>
+      <w:r>
+        <w:t>Install Flask-Login:</w:t>
+      </w:r>
+    </w:p>
+    <w:p>
+      <w:pPr>
+        <w:pBdr>
+          <w:top w:val="single" w:sz="6" w:space="8" w:color="CCCCCC"/>
+          <w:left w:val="single" w:sz="6" w:space="8" w:color="CCCCCC"/>
+          <w:bottom w:val="single" w:sz="6" w:space="8" w:color="CCCCCC"/>
+          <w:right w:val="single" w:sz="6" w:space="8" w:color="CCCCCC"/>
+        </w:pBdr>
+        <w:shd w:val="clear" w:color="auto" w:fill="F8F8F8"/>
+        <w:tabs>
+          <w:tab w:val="left" w:pos="916"/>
+          <w:tab w:val="left" w:pos="1832"/>
+          <w:tab w:val="left" w:pos="2748"/>
+          <w:tab w:val="left" w:pos="3664"/>
+          <w:tab w:val="left" w:pos="4580"/>
+          <w:tab w:val="left" w:pos="5496"/>
+          <w:tab w:val="left" w:pos="6412"/>
+          <w:tab w:val="left" w:pos="7328"/>
+          <w:tab w:val="left" w:pos="8244"/>
+          <w:tab w:val="left" w:pos="9160"/>
+          <w:tab w:val="left" w:pos="10076"/>
+          <w:tab w:val="left" w:pos="10992"/>
+          <w:tab w:val="left" w:pos="11908"/>
+          <w:tab w:val="left" w:pos="12824"/>
+          <w:tab w:val="left" w:pos="13740"/>
+          <w:tab w:val="left" w:pos="14656"/>
+        </w:tabs>
+        <w:wordWrap w:val="0"/>
+        <w:spacing w:after="240" w:line="240" w:lineRule="auto"/>
+        <w:rPr>
+          <w:rFonts w:ascii="Consolas" w:eastAsia="Times New Roman" w:hAnsi="Consolas" w:cs="Courier New"/>
+          <w:color w:val="333333"/>
+          <w:sz w:val="18"/>
+          <w:szCs w:val="18"/>
+        </w:rPr>
+      </w:pPr>
+      <w:r>
+        <w:rPr>
+          <w:rFonts w:ascii="Consolas" w:eastAsia="Times New Roman" w:hAnsi="Consolas" w:cs="Courier New"/>
+          <w:color w:val="4D4D4C"/>
+          <w:sz w:val="20"/>
+          <w:szCs w:val="20"/>
+        </w:rPr>
+        <w:t>pip install flask-login</w:t>
+      </w:r>
+    </w:p>
+    <w:p>
+      <w:r>
+        <w:t>Install Flask-Bootstrap:</w:t>
+      </w:r>
+    </w:p>
+    <w:p>
+      <w:pPr>
+        <w:pBdr>
+          <w:top w:val="single" w:sz="6" w:space="8" w:color="CCCCCC"/>
+          <w:left w:val="single" w:sz="6" w:space="8" w:color="CCCCCC"/>
+          <w:bottom w:val="single" w:sz="6" w:space="8" w:color="CCCCCC"/>
+          <w:right w:val="single" w:sz="6" w:space="8" w:color="CCCCCC"/>
+        </w:pBdr>
+        <w:shd w:val="clear" w:color="auto" w:fill="F8F8F8"/>
+        <w:tabs>
+          <w:tab w:val="left" w:pos="916"/>
+          <w:tab w:val="left" w:pos="1832"/>
+          <w:tab w:val="left" w:pos="2748"/>
+          <w:tab w:val="left" w:pos="3664"/>
+          <w:tab w:val="left" w:pos="4580"/>
+          <w:tab w:val="left" w:pos="5496"/>
+          <w:tab w:val="left" w:pos="6412"/>
+          <w:tab w:val="left" w:pos="7328"/>
+          <w:tab w:val="left" w:pos="8244"/>
+          <w:tab w:val="left" w:pos="9160"/>
+          <w:tab w:val="left" w:pos="10076"/>
+          <w:tab w:val="left" w:pos="10992"/>
+          <w:tab w:val="left" w:pos="11908"/>
+          <w:tab w:val="left" w:pos="12824"/>
+          <w:tab w:val="left" w:pos="13740"/>
+          <w:tab w:val="left" w:pos="14656"/>
+        </w:tabs>
+        <w:wordWrap w:val="0"/>
+        <w:spacing w:after="240" w:line="240" w:lineRule="auto"/>
+        <w:rPr>
+          <w:rFonts w:ascii="Consolas" w:eastAsia="Times New Roman" w:hAnsi="Consolas" w:cs="Courier New"/>
+          <w:color w:val="333333"/>
+          <w:sz w:val="18"/>
+          <w:szCs w:val="18"/>
+        </w:rPr>
+      </w:pPr>
+      <w:r>
+        <w:rPr>
+          <w:rFonts w:ascii="Consolas" w:eastAsia="Times New Roman" w:hAnsi="Consolas" w:cs="Courier New"/>
+          <w:color w:val="4D4D4C"/>
+          <w:sz w:val="20"/>
+          <w:szCs w:val="20"/>
+        </w:rPr>
+        <w:t>pip install flask-bootstrap</w:t>
+      </w:r>
+    </w:p>
+    <w:p>
+      <w:bookmarkStart w:id="0" w:name="_GoBack"/>
+      <w:bookmarkEnd w:id="0"/>
+    </w:p>
+    <w:p>
+      <w:r>
+        <w:t>Delete a specific user of the database:</w:t>
+      </w:r>
+    </w:p>
+    <w:p>
+      <w:pPr>
+        <w:pBdr>
+          <w:top w:val="single" w:sz="6" w:space="8" w:color="CCCCCC"/>
+          <w:left w:val="single" w:sz="6" w:space="8" w:color="CCCCCC"/>
+          <w:bottom w:val="single" w:sz="6" w:space="8" w:color="CCCCCC"/>
+          <w:right w:val="single" w:sz="6" w:space="8" w:color="CCCCCC"/>
+        </w:pBdr>
+        <w:shd w:val="clear" w:color="auto" w:fill="F8F8F8"/>
+        <w:tabs>
+          <w:tab w:val="left" w:pos="916"/>
+          <w:tab w:val="left" w:pos="1832"/>
+          <w:tab w:val="left" w:pos="2748"/>
+          <w:tab w:val="left" w:pos="3664"/>
+          <w:tab w:val="left" w:pos="4580"/>
+          <w:tab w:val="left" w:pos="5496"/>
+          <w:tab w:val="left" w:pos="6412"/>
+          <w:tab w:val="left" w:pos="7328"/>
+          <w:tab w:val="left" w:pos="8244"/>
+          <w:tab w:val="left" w:pos="9160"/>
+          <w:tab w:val="left" w:pos="10076"/>
+          <w:tab w:val="left" w:pos="10992"/>
+          <w:tab w:val="left" w:pos="11908"/>
+          <w:tab w:val="left" w:pos="12824"/>
+          <w:tab w:val="left" w:pos="13740"/>
+          <w:tab w:val="left" w:pos="14656"/>
+        </w:tabs>
+        <w:wordWrap w:val="0"/>
+        <w:spacing w:after="240" w:line="240" w:lineRule="auto"/>
+        <w:rPr>
+          <w:rFonts w:ascii="Consolas" w:eastAsia="Times New Roman" w:hAnsi="Consolas" w:cs="Courier New"/>
+          <w:color w:val="4D4D4C"/>
+          <w:sz w:val="20"/>
+          <w:szCs w:val="20"/>
+        </w:rPr>
+      </w:pPr>
+      <w:r>
+        <w:rPr>
+          <w:rFonts w:ascii="Consolas" w:eastAsia="Times New Roman" w:hAnsi="Consolas" w:cs="Courier New"/>
+          <w:color w:val="4D4D4C"/>
+          <w:sz w:val="20"/>
+          <w:szCs w:val="20"/>
+        </w:rPr>
+        <w:t xml:space="preserve">users = </w:t>
+      </w:r>
+      <w:proofErr w:type="spellStart"/>
+      <w:r>
+        <w:rPr>
+          <w:rFonts w:ascii="Consolas" w:eastAsia="Times New Roman" w:hAnsi="Consolas" w:cs="Courier New"/>
+          <w:color w:val="4271AE"/>
+          <w:sz w:val="20"/>
+          <w:szCs w:val="20"/>
+        </w:rPr>
+        <w:t>User</w:t>
+      </w:r>
+      <w:r>
+        <w:rPr>
+          <w:rFonts w:ascii="Consolas" w:eastAsia="Times New Roman" w:hAnsi="Consolas" w:cs="Courier New"/>
+          <w:color w:val="4D4D4C"/>
+          <w:sz w:val="20"/>
+          <w:szCs w:val="20"/>
+        </w:rPr>
+        <w:t>.query.</w:t>
+      </w:r>
+      <w:r>
+        <w:rPr>
+          <w:rFonts w:ascii="Consolas" w:eastAsia="Times New Roman" w:hAnsi="Consolas" w:cs="Courier New"/>
+          <w:color w:val="4D4D4C"/>
+          <w:sz w:val="20"/>
+          <w:szCs w:val="20"/>
+        </w:rPr>
+        <w:t>get</w:t>
+      </w:r>
+      <w:proofErr w:type="spellEnd"/>
+      <w:r>
+        <w:rPr>
+          <w:rFonts w:ascii="Consolas" w:eastAsia="Times New Roman" w:hAnsi="Consolas" w:cs="Courier New"/>
+          <w:color w:val="4D4D4C"/>
+          <w:sz w:val="20"/>
+          <w:szCs w:val="20"/>
+        </w:rPr>
+        <w:t>(</w:t>
+      </w:r>
+      <w:r>
+        <w:rPr>
+          <w:rFonts w:ascii="Consolas" w:eastAsia="Times New Roman" w:hAnsi="Consolas" w:cs="Courier New"/>
+          <w:color w:val="4D4D4C"/>
+          <w:sz w:val="20"/>
+          <w:szCs w:val="20"/>
+        </w:rPr>
+        <w:t>number</w:t>
+      </w:r>
+      <w:r>
+        <w:rPr>
+          <w:rFonts w:ascii="Consolas" w:eastAsia="Times New Roman" w:hAnsi="Consolas" w:cs="Courier New"/>
+          <w:color w:val="4D4D4C"/>
+          <w:sz w:val="20"/>
+          <w:szCs w:val="20"/>
+        </w:rPr>
+        <w:t>)</w:t>
+      </w:r>
+    </w:p>
+    <w:p>
+      <w:pPr>
+        <w:pBdr>
+          <w:top w:val="single" w:sz="6" w:space="8" w:color="CCCCCC"/>
+          <w:left w:val="single" w:sz="6" w:space="8" w:color="CCCCCC"/>
+          <w:bottom w:val="single" w:sz="6" w:space="8" w:color="CCCCCC"/>
+          <w:right w:val="single" w:sz="6" w:space="8" w:color="CCCCCC"/>
+        </w:pBdr>
+        <w:shd w:val="clear" w:color="auto" w:fill="F8F8F8"/>
+        <w:tabs>
+          <w:tab w:val="left" w:pos="916"/>
+          <w:tab w:val="left" w:pos="1832"/>
+          <w:tab w:val="left" w:pos="2748"/>
+          <w:tab w:val="left" w:pos="3664"/>
+          <w:tab w:val="left" w:pos="4580"/>
+          <w:tab w:val="left" w:pos="5496"/>
+          <w:tab w:val="left" w:pos="6412"/>
+          <w:tab w:val="left" w:pos="7328"/>
+          <w:tab w:val="left" w:pos="8244"/>
+          <w:tab w:val="left" w:pos="9160"/>
+          <w:tab w:val="left" w:pos="10076"/>
+          <w:tab w:val="left" w:pos="10992"/>
+          <w:tab w:val="left" w:pos="11908"/>
+          <w:tab w:val="left" w:pos="12824"/>
+          <w:tab w:val="left" w:pos="13740"/>
+          <w:tab w:val="left" w:pos="14656"/>
+        </w:tabs>
+        <w:wordWrap w:val="0"/>
+        <w:spacing w:after="240" w:line="240" w:lineRule="auto"/>
+        <w:rPr>
+          <w:rFonts w:ascii="Consolas" w:eastAsia="Times New Roman" w:hAnsi="Consolas" w:cs="Courier New"/>
+          <w:color w:val="333333"/>
+          <w:sz w:val="18"/>
+          <w:szCs w:val="18"/>
+        </w:rPr>
+      </w:pPr>
       <w:proofErr w:type="spellStart"/>
       <w:proofErr w:type="gramStart"/>
       <w:r>
@@ -208,8 +513,6 @@
       <w:r>
         <w:t>Delete all user in the database:</w:t>
       </w:r>
-      <w:bookmarkStart w:id="0" w:name="_GoBack"/>
-      <w:bookmarkEnd w:id="0"/>
     </w:p>
     <w:p>
       <w:pPr>
@@ -627,6 +930,7 @@
     <w:lsdException w:name="HTML Sample" w:semiHidden="1" w:unhideWhenUsed="1"/>
     <w:lsdException w:name="HTML Typewriter" w:semiHidden="1" w:unhideWhenUsed="1"/>
     <w:lsdException w:name="HTML Variable" w:semiHidden="1" w:unhideWhenUsed="1"/>
+    <w:lsdException w:name="Normal Table" w:semiHidden="1" w:unhideWhenUsed="1"/>
     <w:lsdException w:name="annotation subject" w:semiHidden="1" w:unhideWhenUsed="1"/>
     <w:lsdException w:name="No List" w:semiHidden="1" w:unhideWhenUsed="1"/>
     <w:lsdException w:name="Outline List 1" w:semiHidden="1" w:unhideWhenUsed="1"/>
@@ -673,8 +977,10 @@
     <w:lsdException w:name="Table Subtle 2" w:semiHidden="1" w:unhideWhenUsed="1"/>
     <w:lsdException w:name="Table Web 1" w:semiHidden="1" w:unhideWhenUsed="1"/>
     <w:lsdException w:name="Table Web 2" w:semiHidden="1" w:unhideWhenUsed="1"/>
+    <w:lsdException w:name="Table Web 3" w:semiHidden="1" w:unhideWhenUsed="1"/>
     <w:lsdException w:name="Balloon Text" w:semiHidden="1" w:unhideWhenUsed="1"/>
     <w:lsdException w:name="Table Grid" w:uiPriority="39"/>
+    <w:lsdException w:name="Table Theme" w:semiHidden="1" w:unhideWhenUsed="1"/>
     <w:lsdException w:name="Placeholder Text" w:semiHidden="1"/>
     <w:lsdException w:name="No Spacing" w:uiPriority="1" w:qFormat="1"/>
     <w:lsdException w:name="Light Shading" w:uiPriority="60"/>

</xml_diff>